<commit_message>
end and done draft 2
</commit_message>
<xml_diff>
--- a/DRAFT_2/1_Сравнительный_анализ_аналогичных_систем_(устройств)_0x02.docx
+++ b/DRAFT_2/1_Сравнительный_анализ_аналогичных_систем_(устройств)_0x02.docx
@@ -75,6 +75,31 @@
       </w:r>
       <w:r>
         <w:t>»</w:t>
+      </w:r>
+      <w:r>
+        <w:rPr>
+          <w:vertAlign w:val="superscript"/>
+          <w:lang w:val="en-US"/>
+        </w:rPr>
+        <w:t> </w:t>
+      </w:r>
+      <w:r>
+        <w:rPr>
+          <w:vertAlign w:val="superscript"/>
+        </w:rPr>
+        <w:t>[</w:t>
+      </w:r>
+      <w:r>
+        <w:rPr>
+          <w:vertAlign w:val="superscript"/>
+        </w:rPr>
+        <w:t>2</w:t>
+      </w:r>
+      <w:r>
+        <w:rPr>
+          <w:vertAlign w:val="superscript"/>
+        </w:rPr>
+        <w:t>]</w:t>
       </w:r>
       <w:r>
         <w:t xml:space="preserve"> приведена система</w:t>
@@ -445,11 +470,36 @@
         <w:t>»</w:t>
       </w:r>
       <w:r>
-        <w:t xml:space="preserve"> приведено устройство которое представляет собой межсетевой фильтр, включаемый между двумя компьютерными сетями таким образом, что весь обмен информацией между указанными сетями ограничивается с помощью правил фильтрации, при этом межсетевой фильтр содержит по меньшей мере два сетевых интерфейса для обмена данными между клиентами первой компьютерной сети и второй компьютерной сети из </w:t>
+        <w:rPr>
+          <w:vertAlign w:val="superscript"/>
+          <w:lang w:val="en-US"/>
+        </w:rPr>
+        <w:t> </w:t>
+      </w:r>
+      <w:r>
+        <w:rPr>
+          <w:vertAlign w:val="superscript"/>
+        </w:rPr>
+        <w:t>[</w:t>
+      </w:r>
+      <w:r>
+        <w:rPr>
+          <w:vertAlign w:val="superscript"/>
+        </w:rPr>
+        <w:t>3</w:t>
+      </w:r>
+      <w:r>
+        <w:rPr>
+          <w:vertAlign w:val="superscript"/>
+        </w:rPr>
+        <w:t>]</w:t>
+      </w:r>
+      <w:r>
+        <w:t xml:space="preserve"> приведено устройство которое представляет собой межсетевой фильтр, включаемый между двумя компьютерными сетями таким образом, что весь обмен информацией между указанными сетями ограничивается с помощью правил фильтрации, при этом межсетевой фильтр содержит по меньшей мере два сетевых интерфейса для обмена данными между клиентами первой компьютерной сети и второй </w:t>
       </w:r>
       <w:r>
         <w:lastRenderedPageBreak/>
-        <w:t>двух</w:t>
+        <w:t>компьютерной сети из двух</w:t>
       </w:r>
       <w:r>
         <w:t xml:space="preserve">. Устройство </w:t>
@@ -599,7 +649,23 @@
         <w:t>Networking</w:t>
       </w:r>
       <w:r>
-        <w:t xml:space="preserve">» </w:t>
+        <w:t>»</w:t>
+      </w:r>
+      <w:r>
+        <w:rPr>
+          <w:vertAlign w:val="superscript"/>
+          <w:lang w:val="en-US"/>
+        </w:rPr>
+        <w:t> </w:t>
+      </w:r>
+      <w:r>
+        <w:rPr>
+          <w:vertAlign w:val="superscript"/>
+        </w:rPr>
+        <w:t>[4]</w:t>
+      </w:r>
+      <w:r>
+        <w:t xml:space="preserve"> </w:t>
       </w:r>
       <w:r>
         <w:t>от</w:t>
@@ -1244,7 +1310,27 @@
         <w:t>IoT</w:t>
       </w:r>
       <w:r>
-        <w:t>, призвано увеличить производительность и снизить затраты, но одновременно делает их более уязвимыми к кибератакам. Действия злоумышленников способны остановить деятельность компании, что может привести к огромным финансовым, репутационным и — в некоторых случаях — человеческим потерям, а также к экологическим катастрофам.</w:t>
+        <w:t xml:space="preserve">, призвано увеличить производительность и снизить затраты, но одновременно делает их более уязвимыми к кибератакам. Действия злоумышленников способны остановить деятельность компании, что может привести к огромным финансовым, репутационным и — в некоторых случаях — человеческим потерям, а также к экологическим </w:t>
+      </w:r>
+      <w:proofErr w:type="gramStart"/>
+      <w:r>
+        <w:t>катастрофам</w:t>
+      </w:r>
+      <w:r>
+        <w:rPr>
+          <w:vertAlign w:val="superscript"/>
+        </w:rPr>
+        <w:t>[</w:t>
+      </w:r>
+      <w:proofErr w:type="gramEnd"/>
+      <w:r>
+        <w:rPr>
+          <w:vertAlign w:val="superscript"/>
+        </w:rPr>
+        <w:t>5]</w:t>
+      </w:r>
+      <w:r>
+        <w:t>.</w:t>
       </w:r>
     </w:p>
     <w:p>
@@ -1430,10 +1516,24 @@
         <w:t xml:space="preserve">» предлагает линейку аппаратных и программно-аппаратных решений для однонаправленной передачи данных под брендом </w:t>
       </w:r>
       <w:proofErr w:type="spellStart"/>
+      <w:proofErr w:type="gramStart"/>
       <w:r>
         <w:t>InfoDiode</w:t>
       </w:r>
       <w:proofErr w:type="spellEnd"/>
+      <w:r>
+        <w:rPr>
+          <w:vertAlign w:val="superscript"/>
+        </w:rPr>
+        <w:t>[</w:t>
+      </w:r>
+      <w:proofErr w:type="gramEnd"/>
+      <w:r>
+        <w:rPr>
+          <w:vertAlign w:val="superscript"/>
+        </w:rPr>
+        <w:t>6]</w:t>
+      </w:r>
       <w:r>
         <w:t xml:space="preserve">. Они предназначены для организации обмена данными со </w:t>
       </w:r>
@@ -1626,7 +1726,23 @@
         <w:pStyle w:val="DBASE"/>
       </w:pPr>
       <w:r>
-        <w:t xml:space="preserve">Комплект изделия «Рубикон-ОШ», выпускаемого компанией «Эшелон», состоит изо двух полукомплектов (передатчик и приёмник), соединённых с использованием специализированных оптических плат. Таким образом обеспечивается полная гальваническая развязка передающего и принимающего полукомплектов, находящихся в сегментах разного уровня секретности, с невозможностью прохождения сетевых пакетов в обратном направлении на физическом уровне. «Рубикон-ОШ» может функционировать в следующих режимах: </w:t>
+        <w:t>Комплект изделия «Рубикон-ОШ»</w:t>
+      </w:r>
+      <w:r>
+        <w:rPr>
+          <w:vertAlign w:val="superscript"/>
+          <w:lang w:val="en-US"/>
+        </w:rPr>
+        <w:t> </w:t>
+      </w:r>
+      <w:r>
+        <w:rPr>
+          <w:vertAlign w:val="superscript"/>
+        </w:rPr>
+        <w:t>[7]</w:t>
+      </w:r>
+      <w:r>
+        <w:t xml:space="preserve">, выпускаемого компанией «Эшелон», состоит изо двух полукомплектов (передатчик и приёмник), соединённых с использованием специализированных оптических плат. Таким образом обеспечивается полная гальваническая развязка передающего и принимающего полукомплектов, находящихся в сегментах разного уровня секретности, с невозможностью прохождения сетевых пакетов в обратном направлении на физическом уровне. «Рубикон-ОШ» может функционировать в следующих режимах: </w:t>
       </w:r>
     </w:p>
     <w:p>
@@ -1786,10 +1902,24 @@
         <w:t xml:space="preserve"> </w:t>
       </w:r>
       <w:proofErr w:type="spellStart"/>
+      <w:proofErr w:type="gramStart"/>
       <w:r>
         <w:t>Defense</w:t>
       </w:r>
       <w:proofErr w:type="spellEnd"/>
+      <w:r>
+        <w:rPr>
+          <w:vertAlign w:val="superscript"/>
+        </w:rPr>
+        <w:t>[</w:t>
+      </w:r>
+      <w:proofErr w:type="gramEnd"/>
+      <w:r>
+        <w:rPr>
+          <w:vertAlign w:val="superscript"/>
+        </w:rPr>
+        <w:t>8]</w:t>
+      </w:r>
       <w:r>
         <w:t xml:space="preserve"> является одним из крупнейших производителей диодов данных. В данный момент вендор предлагает широкую линейку устройств для однонаправленной передачи трафика, оптимизированных для различных задач. Флагманом модельного ряда является OPDS-1000. Система «всё в одном» в формфакторе 1U обеспечивает передачу данных со скоростью от 26 Мбит/с до 1 Гбит/с в зависимости от конфигурации. Устройство сертифицировано по критериям безопасности EAL4+ и обладает встроенной поддержкой протоколов UDP, TCP/IP, SNMP, SMTP, NTP, SFTP и FTP. Данное устройство изображено на рисунке 1.9.</w:t>
       </w:r>

</xml_diff>